<commit_message>
final version of the documentation
it's located /documentation/final version
</commit_message>
<xml_diff>
--- a/1-Documentation/1-Drafts/Chapter 3/The Final Chapter 3 Version.docx
+++ b/1-Documentation/1-Drafts/Chapter 3/The Final Chapter 3 Version.docx
@@ -3312,7 +3312,6 @@
     </w:p>
     <w:p>
       <w:pPr>
-        <w:ind w:firstLine="720"/>
         <w:rPr>
           <w:noProof/>
         </w:rPr>
@@ -3327,24 +3326,18 @@
     </w:p>
     <w:p>
       <w:pPr>
+        <w:tabs>
+          <w:tab w:val="left" w:pos="6371"/>
+        </w:tabs>
         <w:rPr>
           <w:noProof/>
         </w:rPr>
       </w:pPr>
-    </w:p>
-    <w:p>
-      <w:pPr>
-        <w:tabs>
-          <w:tab w:val="left" w:pos="6371"/>
-        </w:tabs>
+      <w:r>
         <w:rPr>
           <w:noProof/>
         </w:rPr>
-      </w:pPr>
-      <w:r>
-        <w:rPr>
-          <w:noProof/>
-        </w:rPr>
+        <w:lastRenderedPageBreak/>
         <w:t>B. Context Diagram (Equivalent to DFD LV.0)</w:t>
       </w:r>
     </w:p>
@@ -3513,6 +3506,7 @@
         <w:jc w:val="both"/>
       </w:pPr>
       <w:r>
+        <w:lastRenderedPageBreak/>
         <w:t>C. Data Flow Diagram Level 1</w:t>
       </w:r>
     </w:p>
@@ -3698,6 +3692,7 @@
     <w:p/>
     <w:p/>
     <w:p/>
+    <w:p/>
     <w:p>
       <w:r>
         <w:lastRenderedPageBreak/>
@@ -4233,6 +4228,12 @@
         <w:pStyle w:val="ListParagraph"/>
         <w:ind w:left="360"/>
       </w:pPr>
+    </w:p>
+    <w:p>
+      <w:pPr>
+        <w:pStyle w:val="ListParagraph"/>
+        <w:ind w:left="360"/>
+      </w:pPr>
       <w:r>
         <w:rPr>
           <w:noProof/>
@@ -4321,14 +4322,7 @@
           <w:b/>
           <w:bCs/>
         </w:rPr>
-        <w:t>Instructor Quiz Management Sequence Diagram</w:t>
-      </w:r>
-      <w:r>
-        <w:rPr>
-          <w:b/>
-          <w:bCs/>
-        </w:rPr>
-        <w:t>.</w:t>
+        <w:t>Instructor Quiz Management Sequence Diagram.</w:t>
       </w:r>
     </w:p>
     <w:p>
@@ -10279,6 +10273,7 @@
   <w:style w:type="character" w:default="1" w:styleId="DefaultParagraphFont">
     <w:name w:val="Default Paragraph Font"/>
     <w:uiPriority w:val="1"/>
+    <w:semiHidden/>
     <w:unhideWhenUsed/>
   </w:style>
   <w:style w:type="table" w:default="1" w:styleId="TableNormal">

</xml_diff>